<commit_message>
Added an item to Feature Families
</commit_message>
<xml_diff>
--- a/Docs/CYOAG - Functional Requirements.docx
+++ b/Docs/CYOAG - Functional Requirements.docx
@@ -914,6 +914,21 @@
         <w:pStyle w:val="Heading2"/>
       </w:pPr>
       <w:r>
+        <w:t>Continuation</w:t>
+      </w:r>
+    </w:p>
+    <w:p>
+      <w:r>
+        <w:t>If a user was logged in while reading the story, it should be possible for that user to pick up where the story left off.</w:t>
+      </w:r>
+      <w:bookmarkStart w:id="0" w:name="_GoBack"/>
+      <w:bookmarkEnd w:id="0"/>
+    </w:p>
+    <w:p>
+      <w:pPr>
+        <w:pStyle w:val="Heading2"/>
+      </w:pPr>
+      <w:r>
         <w:t>Contribution</w:t>
       </w:r>
     </w:p>
@@ -1079,8 +1094,6 @@
       <w:r>
         <w:t>A node snippet shall have a minimum length of 250 characters, and a maximum length of 1,000 characters.  A path snippet shall have a minimum length of 3 characters, and a maximum length of 100 characters.</w:t>
       </w:r>
-      <w:bookmarkStart w:id="0" w:name="_GoBack"/>
-      <w:bookmarkEnd w:id="0"/>
     </w:p>
     <w:p>
       <w:pPr>
@@ -1344,6 +1357,7 @@
     <w:lsdException w:name="HTML Sample" w:semiHidden="1" w:unhideWhenUsed="1"/>
     <w:lsdException w:name="HTML Typewriter" w:semiHidden="1" w:unhideWhenUsed="1"/>
     <w:lsdException w:name="HTML Variable" w:semiHidden="1" w:unhideWhenUsed="1"/>
+    <w:lsdException w:name="Normal Table" w:semiHidden="1" w:unhideWhenUsed="1"/>
     <w:lsdException w:name="annotation subject" w:semiHidden="1" w:unhideWhenUsed="1"/>
     <w:lsdException w:name="No List" w:semiHidden="1" w:unhideWhenUsed="1"/>
     <w:lsdException w:name="Outline List 1" w:semiHidden="1" w:unhideWhenUsed="1"/>
@@ -1390,8 +1404,10 @@
     <w:lsdException w:name="Table Subtle 2" w:semiHidden="1" w:unhideWhenUsed="1"/>
     <w:lsdException w:name="Table Web 1" w:semiHidden="1" w:unhideWhenUsed="1"/>
     <w:lsdException w:name="Table Web 2" w:semiHidden="1" w:unhideWhenUsed="1"/>
+    <w:lsdException w:name="Table Web 3" w:semiHidden="1" w:unhideWhenUsed="1"/>
     <w:lsdException w:name="Balloon Text" w:semiHidden="1" w:unhideWhenUsed="1"/>
     <w:lsdException w:name="Table Grid" w:uiPriority="39"/>
+    <w:lsdException w:name="Table Theme" w:semiHidden="1" w:unhideWhenUsed="1"/>
     <w:lsdException w:name="Note Level 1" w:semiHidden="1" w:unhideWhenUsed="1"/>
     <w:lsdException w:name="Note Level 2" w:semiHidden="1" w:unhideWhenUsed="1"/>
     <w:lsdException w:name="Note Level 3" w:semiHidden="1" w:unhideWhenUsed="1"/>

</xml_diff>